<commit_message>
Updated learning journal contents
</commit_message>
<xml_diff>
--- a/public/Learning Journal.docx
+++ b/public/Learning Journal.docx
@@ -1,16 +1,1152 @@
 
 <file path=word/document.xml><?xml version="1.0" encoding="utf-8"?>
 <w:document xmlns:wpc="http://schemas.microsoft.com/office/word/2010/wordprocessingCanvas" xmlns:cx="http://schemas.microsoft.com/office/drawing/2014/chartex" xmlns:cx1="http://schemas.microsoft.com/office/drawing/2015/9/8/chartex" xmlns:cx2="http://schemas.microsoft.com/office/drawing/2015/10/21/chartex" xmlns:cx3="http://schemas.microsoft.com/office/drawing/2016/5/9/chartex" xmlns:cx4="http://schemas.microsoft.com/office/drawing/2016/5/10/chartex" xmlns:cx5="http://schemas.microsoft.com/office/drawing/2016/5/11/chartex" xmlns:cx6="http://schemas.microsoft.com/office/drawing/2016/5/12/chartex" xmlns:cx7="http://schemas.microsoft.com/office/drawing/2016/5/13/chartex" xmlns:cx8="http://schemas.microsoft.com/office/drawing/2016/5/14/chartex" xmlns:mc="http://schemas.openxmlformats.org/markup-compatibility/2006" xmlns:aink="http://schemas.microsoft.com/office/drawing/2016/ink" xmlns:am3d="http://schemas.microsoft.com/office/drawing/2017/model3d" xmlns:o="urn:schemas-microsoft-com:office:office" xmlns:r="http://schemas.openxmlformats.org/officeDocument/2006/relationships" xmlns:m="http://schemas.openxmlformats.org/officeDocument/2006/math" xmlns:v="urn:schemas-microsoft-com:vml" xmlns:wp14="http://schemas.microsoft.com/office/word/2010/wordprocessingDrawing" xmlns:wp="http://schemas.openxmlformats.org/drawingml/2006/wordprocessingDrawing" xmlns:w10="urn:schemas-microsoft-com:office:word" xmlns:w="http://schemas.openxmlformats.org/wordprocessingml/2006/main" xmlns:w14="http://schemas.microsoft.com/office/word/2010/wordml" xmlns:w15="http://schemas.microsoft.com/office/word/2012/wordml" xmlns:w16cex="http://schemas.microsoft.com/office/word/2018/wordml/cex" xmlns:w16cid="http://schemas.microsoft.com/office/word/2016/wordml/cid" xmlns:w16="http://schemas.microsoft.com/office/word/2018/wordml" xmlns:w16se="http://schemas.microsoft.com/office/word/2015/wordml/symex" xmlns:wpg="http://schemas.microsoft.com/office/word/2010/wordprocessingGroup" xmlns:wpi="http://schemas.microsoft.com/office/word/2010/wordprocessingInk" xmlns:wne="http://schemas.microsoft.com/office/word/2006/wordml" xmlns:wps="http://schemas.microsoft.com/office/word/2010/wordprocessingShape" mc:Ignorable="w14 w15 w16se w16cid w16 w16cex wp14">
+  <w:background w:color="FFFFFF"/>
   <w:body>
+    <w:p>
+      <w:pPr>
+        <w:jc w:val="center"/>
+      </w:pPr>
+      <w:r>
+        <w:rPr>
+          <w:noProof/>
+        </w:rPr>
+        <w:drawing>
+          <wp:inline distT="114300" distB="114300" distL="114300" distR="114300" wp14:anchorId="279FC2B4" wp14:editId="36FD2A64">
+            <wp:extent cx="3855600" cy="1080000"/>
+            <wp:effectExtent l="0" t="0" r="0" b="0"/>
+            <wp:docPr id="1" name="image1.png"/>
+            <wp:cNvGraphicFramePr/>
+            <a:graphic xmlns:a="http://schemas.openxmlformats.org/drawingml/2006/main">
+              <a:graphicData uri="http://schemas.openxmlformats.org/drawingml/2006/picture">
+                <pic:pic xmlns:pic="http://schemas.openxmlformats.org/drawingml/2006/picture">
+                  <pic:nvPicPr>
+                    <pic:cNvPr id="0" name="image1.png"/>
+                    <pic:cNvPicPr preferRelativeResize="0"/>
+                  </pic:nvPicPr>
+                  <pic:blipFill>
+                    <a:blip r:embed="rId5"/>
+                    <a:srcRect/>
+                    <a:stretch>
+                      <a:fillRect/>
+                    </a:stretch>
+                  </pic:blipFill>
+                  <pic:spPr>
+                    <a:xfrm>
+                      <a:off x="0" y="0"/>
+                      <a:ext cx="3855600" cy="1080000"/>
+                    </a:xfrm>
+                    <a:prstGeom prst="rect">
+                      <a:avLst/>
+                    </a:prstGeom>
+                    <a:ln/>
+                  </pic:spPr>
+                </pic:pic>
+              </a:graphicData>
+            </a:graphic>
+          </wp:inline>
+        </w:drawing>
+      </w:r>
+    </w:p>
+    <w:p>
+      <w:pPr>
+        <w:pStyle w:val="Heading2"/>
+      </w:pPr>
+      <w:bookmarkStart w:id="0" w:name="_xiqpmub2kurn" w:colFirst="0" w:colLast="0"/>
+      <w:bookmarkEnd w:id="0"/>
+      <w:r>
+        <w:t xml:space="preserve">This is </w:t>
+      </w:r>
+      <w:r>
+        <w:rPr>
+          <w:b/>
+          <w:i/>
+        </w:rPr>
+        <w:t>your</w:t>
+      </w:r>
+      <w:r>
+        <w:t xml:space="preserve"> learning journal. Make sure that you save it somewhere and keep it updated as you progress through the Project. Your teacher will let you know when to complete each step. Document both your successes and your failings as they provide the most important le</w:t>
+      </w:r>
+      <w:r>
+        <w:t>arning opportunities!</w:t>
+      </w:r>
+    </w:p>
+    <w:p>
+      <w:r>
+        <w:t>To get started, please type your name in the following box:</w:t>
+      </w:r>
+    </w:p>
+    <w:tbl>
+      <w:tblPr>
+        <w:tblStyle w:val="a"/>
+        <w:tblW w:w="10774" w:type="dxa"/>
+        <w:tblBorders>
+          <w:top w:val="single" w:sz="8" w:space="0" w:color="000000"/>
+          <w:left w:val="single" w:sz="8" w:space="0" w:color="000000"/>
+          <w:bottom w:val="single" w:sz="8" w:space="0" w:color="000000"/>
+          <w:right w:val="single" w:sz="8" w:space="0" w:color="000000"/>
+          <w:insideH w:val="single" w:sz="8" w:space="0" w:color="000000"/>
+          <w:insideV w:val="single" w:sz="8" w:space="0" w:color="000000"/>
+        </w:tblBorders>
+        <w:tblLayout w:type="fixed"/>
+        <w:tblLook w:val="0600" w:firstRow="0" w:lastRow="0" w:firstColumn="0" w:lastColumn="0" w:noHBand="1" w:noVBand="1"/>
+      </w:tblPr>
+      <w:tblGrid>
+        <w:gridCol w:w="10774"/>
+      </w:tblGrid>
+      <w:tr>
+        <w:tc>
+          <w:tcPr>
+            <w:tcW w:w="10774" w:type="dxa"/>
+            <w:shd w:val="clear" w:color="auto" w:fill="auto"/>
+            <w:tcMar>
+              <w:top w:w="100" w:type="dxa"/>
+              <w:left w:w="100" w:type="dxa"/>
+              <w:bottom w:w="100" w:type="dxa"/>
+              <w:right w:w="100" w:type="dxa"/>
+            </w:tcMar>
+          </w:tcPr>
+          <w:p>
+            <w:pPr>
+              <w:widowControl w:val="0"/>
+              <w:pBdr>
+                <w:top w:val="nil"/>
+                <w:left w:val="nil"/>
+                <w:bottom w:val="nil"/>
+                <w:right w:val="nil"/>
+                <w:between w:val="nil"/>
+              </w:pBdr>
+              <w:spacing w:after="0" w:line="240" w:lineRule="auto"/>
+            </w:pPr>
+          </w:p>
+        </w:tc>
+      </w:tr>
+    </w:tbl>
     <w:p/>
+    <w:p/>
+    <w:p>
+      <w:pPr>
+        <w:pStyle w:val="Heading1"/>
+      </w:pPr>
+      <w:bookmarkStart w:id="1" w:name="_gq6kltu6ccr4" w:colFirst="0" w:colLast="0"/>
+      <w:bookmarkEnd w:id="1"/>
+      <w:r>
+        <w:t>Step 4: Plan</w:t>
+      </w:r>
+    </w:p>
+    <w:p>
+      <w:r>
+        <w:t>Your robot will be faced with many tough decisions as a self-driving vehicle. Type your answer to these brief questions in the boxes below to explain what you</w:t>
+      </w:r>
+      <w:r>
+        <w:t xml:space="preserve"> think your robot should do in these situations:</w:t>
+      </w:r>
+    </w:p>
+    <w:p>
+      <w:pPr>
+        <w:numPr>
+          <w:ilvl w:val="0"/>
+          <w:numId w:val="1"/>
+        </w:numPr>
+      </w:pPr>
+      <w:r>
+        <w:t>What is your robot delivering? Be as creative as you can, examples could be a pizza or even organs for hospital transplants. Try and come up with your own cargo.</w:t>
+      </w:r>
+    </w:p>
+    <w:tbl>
+      <w:tblPr>
+        <w:tblStyle w:val="a0"/>
+        <w:tblW w:w="10054" w:type="dxa"/>
+        <w:tblInd w:w="820" w:type="dxa"/>
+        <w:tblBorders>
+          <w:top w:val="single" w:sz="8" w:space="0" w:color="000000"/>
+          <w:left w:val="single" w:sz="8" w:space="0" w:color="000000"/>
+          <w:bottom w:val="single" w:sz="8" w:space="0" w:color="000000"/>
+          <w:right w:val="single" w:sz="8" w:space="0" w:color="000000"/>
+          <w:insideH w:val="single" w:sz="8" w:space="0" w:color="000000"/>
+          <w:insideV w:val="single" w:sz="8" w:space="0" w:color="000000"/>
+        </w:tblBorders>
+        <w:tblLayout w:type="fixed"/>
+        <w:tblLook w:val="0600" w:firstRow="0" w:lastRow="0" w:firstColumn="0" w:lastColumn="0" w:noHBand="1" w:noVBand="1"/>
+      </w:tblPr>
+      <w:tblGrid>
+        <w:gridCol w:w="10054"/>
+      </w:tblGrid>
+      <w:tr>
+        <w:tc>
+          <w:tcPr>
+            <w:tcW w:w="10054" w:type="dxa"/>
+            <w:shd w:val="clear" w:color="auto" w:fill="auto"/>
+            <w:tcMar>
+              <w:top w:w="100" w:type="dxa"/>
+              <w:left w:w="100" w:type="dxa"/>
+              <w:bottom w:w="100" w:type="dxa"/>
+              <w:right w:w="100" w:type="dxa"/>
+            </w:tcMar>
+          </w:tcPr>
+          <w:p>
+            <w:pPr>
+              <w:widowControl w:val="0"/>
+              <w:pBdr>
+                <w:top w:val="nil"/>
+                <w:left w:val="nil"/>
+                <w:bottom w:val="nil"/>
+                <w:right w:val="nil"/>
+                <w:between w:val="nil"/>
+              </w:pBdr>
+              <w:spacing w:after="0" w:line="240" w:lineRule="auto"/>
+            </w:pPr>
+          </w:p>
+        </w:tc>
+      </w:tr>
+    </w:tbl>
+    <w:p>
+      <w:pPr>
+        <w:ind w:left="720"/>
+      </w:pPr>
+    </w:p>
+    <w:p>
+      <w:pPr>
+        <w:numPr>
+          <w:ilvl w:val="0"/>
+          <w:numId w:val="1"/>
+        </w:numPr>
+      </w:pPr>
+      <w:r>
+        <w:t xml:space="preserve">If your robot </w:t>
+      </w:r>
+      <w:proofErr w:type="gramStart"/>
+      <w:r>
+        <w:t>has to</w:t>
+      </w:r>
+      <w:proofErr w:type="gramEnd"/>
+      <w:r>
+        <w:t xml:space="preserve"> choose between hitting an unmanned drone or a family car what should it hit? Explain your reasoning.</w:t>
+      </w:r>
+    </w:p>
+    <w:tbl>
+      <w:tblPr>
+        <w:tblStyle w:val="a1"/>
+        <w:tblW w:w="10054" w:type="dxa"/>
+        <w:tblInd w:w="820" w:type="dxa"/>
+        <w:tblBorders>
+          <w:top w:val="single" w:sz="8" w:space="0" w:color="000000"/>
+          <w:left w:val="single" w:sz="8" w:space="0" w:color="000000"/>
+          <w:bottom w:val="single" w:sz="8" w:space="0" w:color="000000"/>
+          <w:right w:val="single" w:sz="8" w:space="0" w:color="000000"/>
+          <w:insideH w:val="single" w:sz="8" w:space="0" w:color="000000"/>
+          <w:insideV w:val="single" w:sz="8" w:space="0" w:color="000000"/>
+        </w:tblBorders>
+        <w:tblLayout w:type="fixed"/>
+        <w:tblLook w:val="0600" w:firstRow="0" w:lastRow="0" w:firstColumn="0" w:lastColumn="0" w:noHBand="1" w:noVBand="1"/>
+      </w:tblPr>
+      <w:tblGrid>
+        <w:gridCol w:w="10054"/>
+      </w:tblGrid>
+      <w:tr>
+        <w:tc>
+          <w:tcPr>
+            <w:tcW w:w="10054" w:type="dxa"/>
+            <w:shd w:val="clear" w:color="auto" w:fill="auto"/>
+            <w:tcMar>
+              <w:top w:w="100" w:type="dxa"/>
+              <w:left w:w="100" w:type="dxa"/>
+              <w:bottom w:w="100" w:type="dxa"/>
+              <w:right w:w="100" w:type="dxa"/>
+            </w:tcMar>
+          </w:tcPr>
+          <w:p>
+            <w:pPr>
+              <w:widowControl w:val="0"/>
+              <w:pBdr>
+                <w:top w:val="nil"/>
+                <w:left w:val="nil"/>
+                <w:bottom w:val="nil"/>
+                <w:right w:val="nil"/>
+                <w:between w:val="nil"/>
+              </w:pBdr>
+              <w:spacing w:after="0" w:line="240" w:lineRule="auto"/>
+            </w:pPr>
+          </w:p>
+        </w:tc>
+      </w:tr>
+    </w:tbl>
+    <w:p/>
+    <w:p>
+      <w:pPr>
+        <w:numPr>
+          <w:ilvl w:val="0"/>
+          <w:numId w:val="1"/>
+        </w:numPr>
+      </w:pPr>
+      <w:r>
+        <w:t>If your robot is going to crash into a family car containing four people, should it self-destruct instead? Explain your reasoning.</w:t>
+      </w:r>
+    </w:p>
+    <w:tbl>
+      <w:tblPr>
+        <w:tblStyle w:val="a2"/>
+        <w:tblW w:w="10054" w:type="dxa"/>
+        <w:tblInd w:w="820" w:type="dxa"/>
+        <w:tblBorders>
+          <w:top w:val="single" w:sz="8" w:space="0" w:color="000000"/>
+          <w:left w:val="single" w:sz="8" w:space="0" w:color="000000"/>
+          <w:bottom w:val="single" w:sz="8" w:space="0" w:color="000000"/>
+          <w:right w:val="single" w:sz="8" w:space="0" w:color="000000"/>
+          <w:insideH w:val="single" w:sz="8" w:space="0" w:color="000000"/>
+          <w:insideV w:val="single" w:sz="8" w:space="0" w:color="000000"/>
+        </w:tblBorders>
+        <w:tblLayout w:type="fixed"/>
+        <w:tblLook w:val="0600" w:firstRow="0" w:lastRow="0" w:firstColumn="0" w:lastColumn="0" w:noHBand="1" w:noVBand="1"/>
+      </w:tblPr>
+      <w:tblGrid>
+        <w:gridCol w:w="10054"/>
+      </w:tblGrid>
+      <w:tr>
+        <w:tc>
+          <w:tcPr>
+            <w:tcW w:w="10054" w:type="dxa"/>
+            <w:shd w:val="clear" w:color="auto" w:fill="auto"/>
+            <w:tcMar>
+              <w:top w:w="100" w:type="dxa"/>
+              <w:left w:w="100" w:type="dxa"/>
+              <w:bottom w:w="100" w:type="dxa"/>
+              <w:right w:w="100" w:type="dxa"/>
+            </w:tcMar>
+          </w:tcPr>
+          <w:p>
+            <w:pPr>
+              <w:widowControl w:val="0"/>
+              <w:pBdr>
+                <w:top w:val="nil"/>
+                <w:left w:val="nil"/>
+                <w:bottom w:val="nil"/>
+                <w:right w:val="nil"/>
+                <w:between w:val="nil"/>
+              </w:pBdr>
+              <w:spacing w:after="0" w:line="240" w:lineRule="auto"/>
+            </w:pPr>
+          </w:p>
+        </w:tc>
+      </w:tr>
+    </w:tbl>
+    <w:p>
+      <w:pPr>
+        <w:ind w:left="720"/>
+      </w:pPr>
+    </w:p>
+    <w:p>
+      <w:pPr>
+        <w:numPr>
+          <w:ilvl w:val="0"/>
+          <w:numId w:val="1"/>
+        </w:numPr>
+      </w:pPr>
+      <w:r>
+        <w:t>How would your answer change if there was one person standing nearby that would surely be killed by the explosion? Explain your reasoning.</w:t>
+      </w:r>
+    </w:p>
+    <w:tbl>
+      <w:tblPr>
+        <w:tblStyle w:val="a3"/>
+        <w:tblW w:w="10054" w:type="dxa"/>
+        <w:tblInd w:w="820" w:type="dxa"/>
+        <w:tblBorders>
+          <w:top w:val="single" w:sz="8" w:space="0" w:color="000000"/>
+          <w:left w:val="single" w:sz="8" w:space="0" w:color="000000"/>
+          <w:bottom w:val="single" w:sz="8" w:space="0" w:color="000000"/>
+          <w:right w:val="single" w:sz="8" w:space="0" w:color="000000"/>
+          <w:insideH w:val="single" w:sz="8" w:space="0" w:color="000000"/>
+          <w:insideV w:val="single" w:sz="8" w:space="0" w:color="000000"/>
+        </w:tblBorders>
+        <w:tblLayout w:type="fixed"/>
+        <w:tblLook w:val="0600" w:firstRow="0" w:lastRow="0" w:firstColumn="0" w:lastColumn="0" w:noHBand="1" w:noVBand="1"/>
+      </w:tblPr>
+      <w:tblGrid>
+        <w:gridCol w:w="10054"/>
+      </w:tblGrid>
+      <w:tr>
+        <w:tc>
+          <w:tcPr>
+            <w:tcW w:w="10054" w:type="dxa"/>
+            <w:shd w:val="clear" w:color="auto" w:fill="auto"/>
+            <w:tcMar>
+              <w:top w:w="100" w:type="dxa"/>
+              <w:left w:w="100" w:type="dxa"/>
+              <w:bottom w:w="100" w:type="dxa"/>
+              <w:right w:w="100" w:type="dxa"/>
+            </w:tcMar>
+          </w:tcPr>
+          <w:p>
+            <w:pPr>
+              <w:widowControl w:val="0"/>
+              <w:spacing w:after="0" w:line="240" w:lineRule="auto"/>
+            </w:pPr>
+          </w:p>
+        </w:tc>
+      </w:tr>
+    </w:tbl>
+    <w:p>
+      <w:pPr>
+        <w:ind w:left="720"/>
+      </w:pPr>
+    </w:p>
+    <w:p>
+      <w:pPr>
+        <w:numPr>
+          <w:ilvl w:val="0"/>
+          <w:numId w:val="1"/>
+        </w:numPr>
+      </w:pPr>
+      <w:r>
+        <w:t xml:space="preserve">How would your answer change if instead there were four people standing nearby that would surely be killed by the </w:t>
+      </w:r>
+      <w:r>
+        <w:t>explosion? Explain your reasoning.</w:t>
+      </w:r>
+    </w:p>
+    <w:tbl>
+      <w:tblPr>
+        <w:tblStyle w:val="a4"/>
+        <w:tblW w:w="10054" w:type="dxa"/>
+        <w:tblInd w:w="820" w:type="dxa"/>
+        <w:tblBorders>
+          <w:top w:val="single" w:sz="8" w:space="0" w:color="000000"/>
+          <w:left w:val="single" w:sz="8" w:space="0" w:color="000000"/>
+          <w:bottom w:val="single" w:sz="8" w:space="0" w:color="000000"/>
+          <w:right w:val="single" w:sz="8" w:space="0" w:color="000000"/>
+          <w:insideH w:val="single" w:sz="8" w:space="0" w:color="000000"/>
+          <w:insideV w:val="single" w:sz="8" w:space="0" w:color="000000"/>
+        </w:tblBorders>
+        <w:tblLayout w:type="fixed"/>
+        <w:tblLook w:val="0600" w:firstRow="0" w:lastRow="0" w:firstColumn="0" w:lastColumn="0" w:noHBand="1" w:noVBand="1"/>
+      </w:tblPr>
+      <w:tblGrid>
+        <w:gridCol w:w="10054"/>
+      </w:tblGrid>
+      <w:tr>
+        <w:tc>
+          <w:tcPr>
+            <w:tcW w:w="10054" w:type="dxa"/>
+            <w:shd w:val="clear" w:color="auto" w:fill="auto"/>
+            <w:tcMar>
+              <w:top w:w="100" w:type="dxa"/>
+              <w:left w:w="100" w:type="dxa"/>
+              <w:bottom w:w="100" w:type="dxa"/>
+              <w:right w:w="100" w:type="dxa"/>
+            </w:tcMar>
+          </w:tcPr>
+          <w:p>
+            <w:pPr>
+              <w:widowControl w:val="0"/>
+              <w:spacing w:after="0" w:line="240" w:lineRule="auto"/>
+            </w:pPr>
+          </w:p>
+        </w:tc>
+      </w:tr>
+    </w:tbl>
+    <w:p>
+      <w:pPr>
+        <w:ind w:left="720"/>
+      </w:pPr>
+    </w:p>
+    <w:p/>
+    <w:p>
+      <w:pPr>
+        <w:pStyle w:val="Heading1"/>
+      </w:pPr>
+      <w:bookmarkStart w:id="2" w:name="_qavafd92czfk" w:colFirst="0" w:colLast="0"/>
+      <w:bookmarkEnd w:id="2"/>
+      <w:r>
+        <w:t>Step 5: Create</w:t>
+      </w:r>
+    </w:p>
+    <w:p>
+      <w:r>
+        <w:t>Add a screenshot of your final Create solution below:</w:t>
+      </w:r>
+    </w:p>
+    <w:tbl>
+      <w:tblPr>
+        <w:tblStyle w:val="a5"/>
+        <w:tblW w:w="10774" w:type="dxa"/>
+        <w:tblBorders>
+          <w:top w:val="single" w:sz="8" w:space="0" w:color="000000"/>
+          <w:left w:val="single" w:sz="8" w:space="0" w:color="000000"/>
+          <w:bottom w:val="single" w:sz="8" w:space="0" w:color="000000"/>
+          <w:right w:val="single" w:sz="8" w:space="0" w:color="000000"/>
+          <w:insideH w:val="single" w:sz="8" w:space="0" w:color="000000"/>
+          <w:insideV w:val="single" w:sz="8" w:space="0" w:color="000000"/>
+        </w:tblBorders>
+        <w:tblLayout w:type="fixed"/>
+        <w:tblLook w:val="0600" w:firstRow="0" w:lastRow="0" w:firstColumn="0" w:lastColumn="0" w:noHBand="1" w:noVBand="1"/>
+      </w:tblPr>
+      <w:tblGrid>
+        <w:gridCol w:w="10774"/>
+      </w:tblGrid>
+      <w:tr>
+        <w:tc>
+          <w:tcPr>
+            <w:tcW w:w="10774" w:type="dxa"/>
+            <w:shd w:val="clear" w:color="auto" w:fill="auto"/>
+            <w:tcMar>
+              <w:top w:w="100" w:type="dxa"/>
+              <w:left w:w="100" w:type="dxa"/>
+              <w:bottom w:w="100" w:type="dxa"/>
+              <w:right w:w="100" w:type="dxa"/>
+            </w:tcMar>
+          </w:tcPr>
+          <w:p>
+            <w:pPr>
+              <w:widowControl w:val="0"/>
+              <w:pBdr>
+                <w:top w:val="nil"/>
+                <w:left w:val="nil"/>
+                <w:bottom w:val="nil"/>
+                <w:right w:val="nil"/>
+                <w:between w:val="nil"/>
+              </w:pBdr>
+              <w:spacing w:after="0" w:line="240" w:lineRule="auto"/>
+            </w:pPr>
+          </w:p>
+        </w:tc>
+      </w:tr>
+    </w:tbl>
+    <w:p/>
+    <w:p/>
+    <w:p>
+      <w:pPr>
+        <w:pStyle w:val="Heading1"/>
+      </w:pPr>
+      <w:bookmarkStart w:id="3" w:name="_agfbq3dcdg8o" w:colFirst="0" w:colLast="0"/>
+      <w:bookmarkEnd w:id="3"/>
+      <w:r>
+        <w:t>Step 6: Improve</w:t>
+      </w:r>
+    </w:p>
+    <w:p>
+      <w:r>
+        <w:t>Add a screenshot of your final Improve solution below:</w:t>
+      </w:r>
+    </w:p>
+    <w:tbl>
+      <w:tblPr>
+        <w:tblStyle w:val="a6"/>
+        <w:tblW w:w="10774" w:type="dxa"/>
+        <w:tblBorders>
+          <w:top w:val="single" w:sz="8" w:space="0" w:color="000000"/>
+          <w:left w:val="single" w:sz="8" w:space="0" w:color="000000"/>
+          <w:bottom w:val="single" w:sz="8" w:space="0" w:color="000000"/>
+          <w:right w:val="single" w:sz="8" w:space="0" w:color="000000"/>
+          <w:insideH w:val="single" w:sz="8" w:space="0" w:color="000000"/>
+          <w:insideV w:val="single" w:sz="8" w:space="0" w:color="000000"/>
+        </w:tblBorders>
+        <w:tblLayout w:type="fixed"/>
+        <w:tblLook w:val="0600" w:firstRow="0" w:lastRow="0" w:firstColumn="0" w:lastColumn="0" w:noHBand="1" w:noVBand="1"/>
+      </w:tblPr>
+      <w:tblGrid>
+        <w:gridCol w:w="10774"/>
+      </w:tblGrid>
+      <w:tr>
+        <w:tc>
+          <w:tcPr>
+            <w:tcW w:w="10774" w:type="dxa"/>
+            <w:shd w:val="clear" w:color="auto" w:fill="auto"/>
+            <w:tcMar>
+              <w:top w:w="100" w:type="dxa"/>
+              <w:left w:w="100" w:type="dxa"/>
+              <w:bottom w:w="100" w:type="dxa"/>
+              <w:right w:w="100" w:type="dxa"/>
+            </w:tcMar>
+          </w:tcPr>
+          <w:p>
+            <w:pPr>
+              <w:widowControl w:val="0"/>
+              <w:spacing w:after="0" w:line="240" w:lineRule="auto"/>
+            </w:pPr>
+          </w:p>
+        </w:tc>
+      </w:tr>
+    </w:tbl>
+    <w:p/>
+    <w:p/>
+    <w:p>
+      <w:pPr>
+        <w:pStyle w:val="Heading1"/>
+      </w:pPr>
+      <w:bookmarkStart w:id="4" w:name="_ddd9vsefnkge" w:colFirst="0" w:colLast="0"/>
+      <w:bookmarkEnd w:id="4"/>
+      <w:r>
+        <w:t>Step 7: Review</w:t>
+      </w:r>
+    </w:p>
+    <w:p>
+      <w:r>
+        <w:t>Congratulations on completing the Project! Please type your answers to the following questions:</w:t>
+      </w:r>
+    </w:p>
+    <w:p>
+      <w:pPr>
+        <w:numPr>
+          <w:ilvl w:val="0"/>
+          <w:numId w:val="2"/>
+        </w:numPr>
+      </w:pPr>
+      <w:r>
+        <w:t xml:space="preserve">If you had more time available, how could you potentially improve your solution? </w:t>
+      </w:r>
+    </w:p>
+    <w:tbl>
+      <w:tblPr>
+        <w:tblStyle w:val="a7"/>
+        <w:tblW w:w="10054" w:type="dxa"/>
+        <w:tblInd w:w="820" w:type="dxa"/>
+        <w:tblBorders>
+          <w:top w:val="single" w:sz="8" w:space="0" w:color="000000"/>
+          <w:left w:val="single" w:sz="8" w:space="0" w:color="000000"/>
+          <w:bottom w:val="single" w:sz="8" w:space="0" w:color="000000"/>
+          <w:right w:val="single" w:sz="8" w:space="0" w:color="000000"/>
+          <w:insideH w:val="single" w:sz="8" w:space="0" w:color="000000"/>
+          <w:insideV w:val="single" w:sz="8" w:space="0" w:color="000000"/>
+        </w:tblBorders>
+        <w:tblLayout w:type="fixed"/>
+        <w:tblLook w:val="0600" w:firstRow="0" w:lastRow="0" w:firstColumn="0" w:lastColumn="0" w:noHBand="1" w:noVBand="1"/>
+      </w:tblPr>
+      <w:tblGrid>
+        <w:gridCol w:w="10054"/>
+      </w:tblGrid>
+      <w:tr>
+        <w:tc>
+          <w:tcPr>
+            <w:tcW w:w="10054" w:type="dxa"/>
+            <w:shd w:val="clear" w:color="auto" w:fill="auto"/>
+            <w:tcMar>
+              <w:top w:w="100" w:type="dxa"/>
+              <w:left w:w="100" w:type="dxa"/>
+              <w:bottom w:w="100" w:type="dxa"/>
+              <w:right w:w="100" w:type="dxa"/>
+            </w:tcMar>
+          </w:tcPr>
+          <w:p>
+            <w:pPr>
+              <w:widowControl w:val="0"/>
+              <w:spacing w:after="0" w:line="240" w:lineRule="auto"/>
+            </w:pPr>
+          </w:p>
+        </w:tc>
+      </w:tr>
+    </w:tbl>
+    <w:p>
+      <w:pPr>
+        <w:ind w:left="720"/>
+      </w:pPr>
+    </w:p>
+    <w:p>
+      <w:pPr>
+        <w:numPr>
+          <w:ilvl w:val="0"/>
+          <w:numId w:val="2"/>
+        </w:numPr>
+      </w:pPr>
+      <w:r>
+        <w:t xml:space="preserve">What was your </w:t>
+      </w:r>
+      <w:proofErr w:type="spellStart"/>
+      <w:r>
+        <w:t>favorite</w:t>
+      </w:r>
+      <w:proofErr w:type="spellEnd"/>
+      <w:r>
+        <w:t xml:space="preserve"> step of the Creation Process and why? </w:t>
+      </w:r>
+    </w:p>
+    <w:p>
+      <w:pPr>
+        <w:ind w:left="720"/>
+      </w:pPr>
+      <w:r>
+        <w:t xml:space="preserve">(Imagine, Define, Research, Plan, Create, Improve) </w:t>
+      </w:r>
+    </w:p>
+    <w:tbl>
+      <w:tblPr>
+        <w:tblStyle w:val="a8"/>
+        <w:tblW w:w="10054" w:type="dxa"/>
+        <w:tblInd w:w="820" w:type="dxa"/>
+        <w:tblBorders>
+          <w:top w:val="single" w:sz="8" w:space="0" w:color="000000"/>
+          <w:left w:val="single" w:sz="8" w:space="0" w:color="000000"/>
+          <w:bottom w:val="single" w:sz="8" w:space="0" w:color="000000"/>
+          <w:right w:val="single" w:sz="8" w:space="0" w:color="000000"/>
+          <w:insideH w:val="single" w:sz="8" w:space="0" w:color="000000"/>
+          <w:insideV w:val="single" w:sz="8" w:space="0" w:color="000000"/>
+        </w:tblBorders>
+        <w:tblLayout w:type="fixed"/>
+        <w:tblLook w:val="0600" w:firstRow="0" w:lastRow="0" w:firstColumn="0" w:lastColumn="0" w:noHBand="1" w:noVBand="1"/>
+      </w:tblPr>
+      <w:tblGrid>
+        <w:gridCol w:w="10054"/>
+      </w:tblGrid>
+      <w:tr>
+        <w:tc>
+          <w:tcPr>
+            <w:tcW w:w="10054" w:type="dxa"/>
+            <w:shd w:val="clear" w:color="auto" w:fill="auto"/>
+            <w:tcMar>
+              <w:top w:w="100" w:type="dxa"/>
+              <w:left w:w="100" w:type="dxa"/>
+              <w:bottom w:w="100" w:type="dxa"/>
+              <w:right w:w="100" w:type="dxa"/>
+            </w:tcMar>
+          </w:tcPr>
+          <w:p>
+            <w:pPr>
+              <w:widowControl w:val="0"/>
+              <w:spacing w:after="0" w:line="240" w:lineRule="auto"/>
+            </w:pPr>
+          </w:p>
+        </w:tc>
+      </w:tr>
+    </w:tbl>
+    <w:p>
+      <w:r>
+        <w:tab/>
+      </w:r>
+    </w:p>
+    <w:p>
+      <w:pPr>
+        <w:numPr>
+          <w:ilvl w:val="0"/>
+          <w:numId w:val="2"/>
+        </w:numPr>
+      </w:pPr>
+      <w:r>
+        <w:t>Think about what you achieved during the project. What are you most proud of?</w:t>
+      </w:r>
+    </w:p>
+    <w:tbl>
+      <w:tblPr>
+        <w:tblStyle w:val="a9"/>
+        <w:tblW w:w="10054" w:type="dxa"/>
+        <w:tblInd w:w="820" w:type="dxa"/>
+        <w:tblBorders>
+          <w:top w:val="single" w:sz="8" w:space="0" w:color="000000"/>
+          <w:left w:val="single" w:sz="8" w:space="0" w:color="000000"/>
+          <w:bottom w:val="single" w:sz="8" w:space="0" w:color="000000"/>
+          <w:right w:val="single" w:sz="8" w:space="0" w:color="000000"/>
+          <w:insideH w:val="single" w:sz="8" w:space="0" w:color="000000"/>
+          <w:insideV w:val="single" w:sz="8" w:space="0" w:color="000000"/>
+        </w:tblBorders>
+        <w:tblLayout w:type="fixed"/>
+        <w:tblLook w:val="0600" w:firstRow="0" w:lastRow="0" w:firstColumn="0" w:lastColumn="0" w:noHBand="1" w:noVBand="1"/>
+      </w:tblPr>
+      <w:tblGrid>
+        <w:gridCol w:w="10054"/>
+      </w:tblGrid>
+      <w:tr>
+        <w:tc>
+          <w:tcPr>
+            <w:tcW w:w="10054" w:type="dxa"/>
+            <w:shd w:val="clear" w:color="auto" w:fill="auto"/>
+            <w:tcMar>
+              <w:top w:w="100" w:type="dxa"/>
+              <w:left w:w="100" w:type="dxa"/>
+              <w:bottom w:w="100" w:type="dxa"/>
+              <w:right w:w="100" w:type="dxa"/>
+            </w:tcMar>
+          </w:tcPr>
+          <w:p>
+            <w:pPr>
+              <w:widowControl w:val="0"/>
+              <w:spacing w:after="0" w:line="240" w:lineRule="auto"/>
+            </w:pPr>
+          </w:p>
+        </w:tc>
+      </w:tr>
+    </w:tbl>
+    <w:p>
+      <w:pPr>
+        <w:ind w:left="720"/>
+      </w:pPr>
+    </w:p>
+    <w:p>
+      <w:pPr>
+        <w:numPr>
+          <w:ilvl w:val="0"/>
+          <w:numId w:val="2"/>
+        </w:numPr>
+      </w:pPr>
+      <w:r>
+        <w:t xml:space="preserve">Think about the parts of the project that didn’t go well. List up to </w:t>
+      </w:r>
+      <w:r>
+        <w:rPr>
+          <w:b/>
+        </w:rPr>
+        <w:t xml:space="preserve">three </w:t>
+      </w:r>
+      <w:r>
+        <w:t>of them below. If nothing went bad, think about things that you could have done better.</w:t>
+      </w:r>
+    </w:p>
+    <w:tbl>
+      <w:tblPr>
+        <w:tblStyle w:val="aa"/>
+        <w:tblW w:w="10054" w:type="dxa"/>
+        <w:tblInd w:w="820" w:type="dxa"/>
+        <w:tblBorders>
+          <w:top w:val="single" w:sz="8" w:space="0" w:color="000000"/>
+          <w:left w:val="single" w:sz="8" w:space="0" w:color="000000"/>
+          <w:bottom w:val="single" w:sz="8" w:space="0" w:color="000000"/>
+          <w:right w:val="single" w:sz="8" w:space="0" w:color="000000"/>
+          <w:insideH w:val="single" w:sz="8" w:space="0" w:color="000000"/>
+          <w:insideV w:val="single" w:sz="8" w:space="0" w:color="000000"/>
+        </w:tblBorders>
+        <w:tblLayout w:type="fixed"/>
+        <w:tblLook w:val="0600" w:firstRow="0" w:lastRow="0" w:firstColumn="0" w:lastColumn="0" w:noHBand="1" w:noVBand="1"/>
+      </w:tblPr>
+      <w:tblGrid>
+        <w:gridCol w:w="10054"/>
+      </w:tblGrid>
+      <w:tr>
+        <w:tc>
+          <w:tcPr>
+            <w:tcW w:w="10054" w:type="dxa"/>
+            <w:shd w:val="clear" w:color="auto" w:fill="auto"/>
+            <w:tcMar>
+              <w:top w:w="100" w:type="dxa"/>
+              <w:left w:w="100" w:type="dxa"/>
+              <w:bottom w:w="100" w:type="dxa"/>
+              <w:right w:w="100" w:type="dxa"/>
+            </w:tcMar>
+          </w:tcPr>
+          <w:p>
+            <w:pPr>
+              <w:widowControl w:val="0"/>
+              <w:spacing w:after="0" w:line="240" w:lineRule="auto"/>
+            </w:pPr>
+          </w:p>
+        </w:tc>
+      </w:tr>
+    </w:tbl>
+    <w:p>
+      <w:r>
+        <w:tab/>
+      </w:r>
+    </w:p>
+    <w:p>
+      <w:pPr>
+        <w:numPr>
+          <w:ilvl w:val="0"/>
+          <w:numId w:val="2"/>
+        </w:numPr>
+      </w:pPr>
+      <w:r>
+        <w:t xml:space="preserve">Choose </w:t>
+      </w:r>
+      <w:r>
+        <w:rPr>
+          <w:b/>
+        </w:rPr>
+        <w:t>one</w:t>
+      </w:r>
+      <w:r>
+        <w:t xml:space="preserve"> from question 4. Why do you think it didn’t go well? If you were going to redo</w:t>
+      </w:r>
+      <w:r>
+        <w:t xml:space="preserve"> this Project, what would you do differently to avoid this negative?</w:t>
+      </w:r>
+    </w:p>
+    <w:tbl>
+      <w:tblPr>
+        <w:tblStyle w:val="ab"/>
+        <w:tblW w:w="10054" w:type="dxa"/>
+        <w:tblInd w:w="820" w:type="dxa"/>
+        <w:tblBorders>
+          <w:top w:val="single" w:sz="8" w:space="0" w:color="000000"/>
+          <w:left w:val="single" w:sz="8" w:space="0" w:color="000000"/>
+          <w:bottom w:val="single" w:sz="8" w:space="0" w:color="000000"/>
+          <w:right w:val="single" w:sz="8" w:space="0" w:color="000000"/>
+          <w:insideH w:val="single" w:sz="8" w:space="0" w:color="000000"/>
+          <w:insideV w:val="single" w:sz="8" w:space="0" w:color="000000"/>
+        </w:tblBorders>
+        <w:tblLayout w:type="fixed"/>
+        <w:tblLook w:val="0600" w:firstRow="0" w:lastRow="0" w:firstColumn="0" w:lastColumn="0" w:noHBand="1" w:noVBand="1"/>
+      </w:tblPr>
+      <w:tblGrid>
+        <w:gridCol w:w="10054"/>
+      </w:tblGrid>
+      <w:tr>
+        <w:tc>
+          <w:tcPr>
+            <w:tcW w:w="10054" w:type="dxa"/>
+            <w:shd w:val="clear" w:color="auto" w:fill="auto"/>
+            <w:tcMar>
+              <w:top w:w="100" w:type="dxa"/>
+              <w:left w:w="100" w:type="dxa"/>
+              <w:bottom w:w="100" w:type="dxa"/>
+              <w:right w:w="100" w:type="dxa"/>
+            </w:tcMar>
+          </w:tcPr>
+          <w:p>
+            <w:pPr>
+              <w:widowControl w:val="0"/>
+              <w:spacing w:after="0" w:line="240" w:lineRule="auto"/>
+            </w:pPr>
+          </w:p>
+        </w:tc>
+      </w:tr>
+    </w:tbl>
+    <w:p>
+      <w:pPr>
+        <w:ind w:left="720"/>
+      </w:pPr>
+    </w:p>
     <w:sectPr>
       <w:pgSz w:w="11906" w:h="16838"/>
-      <w:pgMar w:top="1440" w:right="1440" w:bottom="1440" w:left="1440" w:header="708" w:footer="708" w:gutter="0"/>
-      <w:cols w:space="708"/>
-      <w:docGrid w:linePitch="360"/>
+      <w:pgMar w:top="566" w:right="566" w:bottom="566" w:left="566" w:header="720" w:footer="720" w:gutter="0"/>
+      <w:pgNumType w:start="1"/>
+      <w:cols w:space="720"/>
     </w:sectPr>
   </w:body>
 </w:document>
+</file>
+
+<file path=word/numbering.xml><?xml version="1.0" encoding="utf-8"?>
+<w:numbering xmlns:wpc="http://schemas.microsoft.com/office/word/2010/wordprocessingCanvas" xmlns:cx="http://schemas.microsoft.com/office/drawing/2014/chartex" xmlns:cx1="http://schemas.microsoft.com/office/drawing/2015/9/8/chartex" xmlns:cx2="http://schemas.microsoft.com/office/drawing/2015/10/21/chartex" xmlns:cx3="http://schemas.microsoft.com/office/drawing/2016/5/9/chartex" xmlns:cx4="http://schemas.microsoft.com/office/drawing/2016/5/10/chartex" xmlns:cx5="http://schemas.microsoft.com/office/drawing/2016/5/11/chartex" xmlns:cx6="http://schemas.microsoft.com/office/drawing/2016/5/12/chartex" xmlns:cx7="http://schemas.microsoft.com/office/drawing/2016/5/13/chartex" xmlns:cx8="http://schemas.microsoft.com/office/drawing/2016/5/14/chartex" xmlns:mc="http://schemas.openxmlformats.org/markup-compatibility/2006" xmlns:aink="http://schemas.microsoft.com/office/drawing/2016/ink" xmlns:am3d="http://schemas.microsoft.com/office/drawing/2017/model3d" xmlns:o="urn:schemas-microsoft-com:office:office" xmlns:r="http://schemas.openxmlformats.org/officeDocument/2006/relationships" xmlns:m="http://schemas.openxmlformats.org/officeDocument/2006/math" xmlns:v="urn:schemas-microsoft-com:vml" xmlns:wp14="http://schemas.microsoft.com/office/word/2010/wordprocessingDrawing" xmlns:wp="http://schemas.openxmlformats.org/drawingml/2006/wordprocessingDrawing" xmlns:w10="urn:schemas-microsoft-com:office:word" xmlns:w="http://schemas.openxmlformats.org/wordprocessingml/2006/main" xmlns:w14="http://schemas.microsoft.com/office/word/2010/wordml" xmlns:w15="http://schemas.microsoft.com/office/word/2012/wordml" xmlns:w16cex="http://schemas.microsoft.com/office/word/2018/wordml/cex" xmlns:w16cid="http://schemas.microsoft.com/office/word/2016/wordml/cid" xmlns:w16="http://schemas.microsoft.com/office/word/2018/wordml" xmlns:w16se="http://schemas.microsoft.com/office/word/2015/wordml/symex" xmlns:wpg="http://schemas.microsoft.com/office/word/2010/wordprocessingGroup" xmlns:wpi="http://schemas.microsoft.com/office/word/2010/wordprocessingInk" xmlns:wne="http://schemas.microsoft.com/office/word/2006/wordml" xmlns:wps="http://schemas.microsoft.com/office/word/2010/wordprocessingShape" mc:Ignorable="w14 w15 w16se w16cid w16 w16cex wp14">
+  <w:abstractNum w:abstractNumId="0" w15:restartNumberingAfterBreak="0">
+    <w:nsid w:val="2F5E58F6"/>
+    <w:multiLevelType w:val="multilevel"/>
+    <w:tmpl w:val="59F0B032"/>
+    <w:lvl w:ilvl="0">
+      <w:start w:val="1"/>
+      <w:numFmt w:val="decimal"/>
+      <w:lvlText w:val="%1."/>
+      <w:lvlJc w:val="left"/>
+      <w:pPr>
+        <w:ind w:left="720" w:hanging="360"/>
+      </w:pPr>
+      <w:rPr>
+        <w:u w:val="none"/>
+      </w:rPr>
+    </w:lvl>
+    <w:lvl w:ilvl="1">
+      <w:start w:val="1"/>
+      <w:numFmt w:val="lowerLetter"/>
+      <w:lvlText w:val="%2."/>
+      <w:lvlJc w:val="left"/>
+      <w:pPr>
+        <w:ind w:left="1440" w:hanging="360"/>
+      </w:pPr>
+      <w:rPr>
+        <w:u w:val="none"/>
+      </w:rPr>
+    </w:lvl>
+    <w:lvl w:ilvl="2">
+      <w:start w:val="1"/>
+      <w:numFmt w:val="lowerRoman"/>
+      <w:lvlText w:val="%3."/>
+      <w:lvlJc w:val="right"/>
+      <w:pPr>
+        <w:ind w:left="2160" w:hanging="360"/>
+      </w:pPr>
+      <w:rPr>
+        <w:u w:val="none"/>
+      </w:rPr>
+    </w:lvl>
+    <w:lvl w:ilvl="3">
+      <w:start w:val="1"/>
+      <w:numFmt w:val="decimal"/>
+      <w:lvlText w:val="%4."/>
+      <w:lvlJc w:val="left"/>
+      <w:pPr>
+        <w:ind w:left="2880" w:hanging="360"/>
+      </w:pPr>
+      <w:rPr>
+        <w:u w:val="none"/>
+      </w:rPr>
+    </w:lvl>
+    <w:lvl w:ilvl="4">
+      <w:start w:val="1"/>
+      <w:numFmt w:val="lowerLetter"/>
+      <w:lvlText w:val="%5."/>
+      <w:lvlJc w:val="left"/>
+      <w:pPr>
+        <w:ind w:left="3600" w:hanging="360"/>
+      </w:pPr>
+      <w:rPr>
+        <w:u w:val="none"/>
+      </w:rPr>
+    </w:lvl>
+    <w:lvl w:ilvl="5">
+      <w:start w:val="1"/>
+      <w:numFmt w:val="lowerRoman"/>
+      <w:lvlText w:val="%6."/>
+      <w:lvlJc w:val="right"/>
+      <w:pPr>
+        <w:ind w:left="4320" w:hanging="360"/>
+      </w:pPr>
+      <w:rPr>
+        <w:u w:val="none"/>
+      </w:rPr>
+    </w:lvl>
+    <w:lvl w:ilvl="6">
+      <w:start w:val="1"/>
+      <w:numFmt w:val="decimal"/>
+      <w:lvlText w:val="%7."/>
+      <w:lvlJc w:val="left"/>
+      <w:pPr>
+        <w:ind w:left="5040" w:hanging="360"/>
+      </w:pPr>
+      <w:rPr>
+        <w:u w:val="none"/>
+      </w:rPr>
+    </w:lvl>
+    <w:lvl w:ilvl="7">
+      <w:start w:val="1"/>
+      <w:numFmt w:val="lowerLetter"/>
+      <w:lvlText w:val="%8."/>
+      <w:lvlJc w:val="left"/>
+      <w:pPr>
+        <w:ind w:left="5760" w:hanging="360"/>
+      </w:pPr>
+      <w:rPr>
+        <w:u w:val="none"/>
+      </w:rPr>
+    </w:lvl>
+    <w:lvl w:ilvl="8">
+      <w:start w:val="1"/>
+      <w:numFmt w:val="lowerRoman"/>
+      <w:lvlText w:val="%9."/>
+      <w:lvlJc w:val="right"/>
+      <w:pPr>
+        <w:ind w:left="6480" w:hanging="360"/>
+      </w:pPr>
+      <w:rPr>
+        <w:u w:val="none"/>
+      </w:rPr>
+    </w:lvl>
+  </w:abstractNum>
+  <w:abstractNum w:abstractNumId="1" w15:restartNumberingAfterBreak="0">
+    <w:nsid w:val="60B7101A"/>
+    <w:multiLevelType w:val="multilevel"/>
+    <w:tmpl w:val="BA807B0E"/>
+    <w:lvl w:ilvl="0">
+      <w:start w:val="1"/>
+      <w:numFmt w:val="decimal"/>
+      <w:lvlText w:val="%1."/>
+      <w:lvlJc w:val="left"/>
+      <w:pPr>
+        <w:ind w:left="720" w:hanging="360"/>
+      </w:pPr>
+      <w:rPr>
+        <w:u w:val="none"/>
+      </w:rPr>
+    </w:lvl>
+    <w:lvl w:ilvl="1">
+      <w:start w:val="1"/>
+      <w:numFmt w:val="lowerLetter"/>
+      <w:lvlText w:val="%2."/>
+      <w:lvlJc w:val="left"/>
+      <w:pPr>
+        <w:ind w:left="1440" w:hanging="360"/>
+      </w:pPr>
+      <w:rPr>
+        <w:u w:val="none"/>
+      </w:rPr>
+    </w:lvl>
+    <w:lvl w:ilvl="2">
+      <w:start w:val="1"/>
+      <w:numFmt w:val="lowerRoman"/>
+      <w:lvlText w:val="%3."/>
+      <w:lvlJc w:val="right"/>
+      <w:pPr>
+        <w:ind w:left="2160" w:hanging="360"/>
+      </w:pPr>
+      <w:rPr>
+        <w:u w:val="none"/>
+      </w:rPr>
+    </w:lvl>
+    <w:lvl w:ilvl="3">
+      <w:start w:val="1"/>
+      <w:numFmt w:val="decimal"/>
+      <w:lvlText w:val="%4."/>
+      <w:lvlJc w:val="left"/>
+      <w:pPr>
+        <w:ind w:left="2880" w:hanging="360"/>
+      </w:pPr>
+      <w:rPr>
+        <w:u w:val="none"/>
+      </w:rPr>
+    </w:lvl>
+    <w:lvl w:ilvl="4">
+      <w:start w:val="1"/>
+      <w:numFmt w:val="lowerLetter"/>
+      <w:lvlText w:val="%5."/>
+      <w:lvlJc w:val="left"/>
+      <w:pPr>
+        <w:ind w:left="3600" w:hanging="360"/>
+      </w:pPr>
+      <w:rPr>
+        <w:u w:val="none"/>
+      </w:rPr>
+    </w:lvl>
+    <w:lvl w:ilvl="5">
+      <w:start w:val="1"/>
+      <w:numFmt w:val="lowerRoman"/>
+      <w:lvlText w:val="%6."/>
+      <w:lvlJc w:val="right"/>
+      <w:pPr>
+        <w:ind w:left="4320" w:hanging="360"/>
+      </w:pPr>
+      <w:rPr>
+        <w:u w:val="none"/>
+      </w:rPr>
+    </w:lvl>
+    <w:lvl w:ilvl="6">
+      <w:start w:val="1"/>
+      <w:numFmt w:val="decimal"/>
+      <w:lvlText w:val="%7."/>
+      <w:lvlJc w:val="left"/>
+      <w:pPr>
+        <w:ind w:left="5040" w:hanging="360"/>
+      </w:pPr>
+      <w:rPr>
+        <w:u w:val="none"/>
+      </w:rPr>
+    </w:lvl>
+    <w:lvl w:ilvl="7">
+      <w:start w:val="1"/>
+      <w:numFmt w:val="lowerLetter"/>
+      <w:lvlText w:val="%8."/>
+      <w:lvlJc w:val="left"/>
+      <w:pPr>
+        <w:ind w:left="5760" w:hanging="360"/>
+      </w:pPr>
+      <w:rPr>
+        <w:u w:val="none"/>
+      </w:rPr>
+    </w:lvl>
+    <w:lvl w:ilvl="8">
+      <w:start w:val="1"/>
+      <w:numFmt w:val="lowerRoman"/>
+      <w:lvlText w:val="%9."/>
+      <w:lvlJc w:val="right"/>
+      <w:pPr>
+        <w:ind w:left="6480" w:hanging="360"/>
+      </w:pPr>
+      <w:rPr>
+        <w:u w:val="none"/>
+      </w:rPr>
+    </w:lvl>
+  </w:abstractNum>
+  <w:num w:numId="1">
+    <w:abstractNumId w:val="1"/>
+  </w:num>
+  <w:num w:numId="2">
+    <w:abstractNumId w:val="0"/>
+  </w:num>
+</w:numbering>
 </file>
 
 <file path=word/styles.xml><?xml version="1.0" encoding="utf-8"?>
@@ -18,15 +1154,14 @@
   <w:docDefaults>
     <w:rPrDefault>
       <w:rPr>
-        <w:rFonts w:asciiTheme="minorHAnsi" w:eastAsiaTheme="minorHAnsi" w:hAnsiTheme="minorHAnsi" w:cstheme="minorBidi"/>
-        <w:sz w:val="22"/>
-        <w:szCs w:val="22"/>
-        <w:lang w:val="en-NZ" w:eastAsia="en-US" w:bidi="ar-SA"/>
+        <w:rFonts w:ascii="Poppins" w:eastAsia="Poppins" w:hAnsi="Poppins" w:cs="Poppins"/>
+        <w:color w:val="434343"/>
+        <w:lang w:val="en-GB" w:eastAsia="en-NZ" w:bidi="ar-SA"/>
       </w:rPr>
     </w:rPrDefault>
     <w:pPrDefault>
       <w:pPr>
-        <w:spacing w:after="160" w:line="259" w:lineRule="auto"/>
+        <w:spacing w:after="120" w:line="288" w:lineRule="auto"/>
       </w:pPr>
     </w:pPrDefault>
   </w:docDefaults>
@@ -412,6 +1547,122 @@
     <w:name w:val="Normal"/>
     <w:qFormat/>
   </w:style>
+  <w:style w:type="paragraph" w:styleId="Heading1">
+    <w:name w:val="heading 1"/>
+    <w:basedOn w:val="Normal"/>
+    <w:next w:val="Normal"/>
+    <w:uiPriority w:val="9"/>
+    <w:qFormat/>
+    <w:pPr>
+      <w:keepNext/>
+      <w:keepLines/>
+      <w:spacing w:before="240"/>
+      <w:outlineLvl w:val="0"/>
+    </w:pPr>
+    <w:rPr>
+      <w:b/>
+      <w:color w:val="666666"/>
+      <w:sz w:val="24"/>
+      <w:szCs w:val="24"/>
+    </w:rPr>
+  </w:style>
+  <w:style w:type="paragraph" w:styleId="Heading2">
+    <w:name w:val="heading 2"/>
+    <w:basedOn w:val="Normal"/>
+    <w:next w:val="Normal"/>
+    <w:uiPriority w:val="9"/>
+    <w:unhideWhenUsed/>
+    <w:qFormat/>
+    <w:pPr>
+      <w:keepNext/>
+      <w:keepLines/>
+      <w:spacing w:before="240"/>
+      <w:outlineLvl w:val="1"/>
+    </w:pPr>
+    <w:rPr>
+      <w:color w:val="666666"/>
+    </w:rPr>
+  </w:style>
+  <w:style w:type="paragraph" w:styleId="Heading3">
+    <w:name w:val="heading 3"/>
+    <w:basedOn w:val="Normal"/>
+    <w:next w:val="Normal"/>
+    <w:uiPriority w:val="9"/>
+    <w:semiHidden/>
+    <w:unhideWhenUsed/>
+    <w:qFormat/>
+    <w:pPr>
+      <w:keepNext/>
+      <w:keepLines/>
+      <w:spacing w:before="240"/>
+      <w:outlineLvl w:val="2"/>
+    </w:pPr>
+    <w:rPr>
+      <w:i/>
+      <w:color w:val="666666"/>
+    </w:rPr>
+  </w:style>
+  <w:style w:type="paragraph" w:styleId="Heading4">
+    <w:name w:val="heading 4"/>
+    <w:basedOn w:val="Normal"/>
+    <w:next w:val="Normal"/>
+    <w:uiPriority w:val="9"/>
+    <w:semiHidden/>
+    <w:unhideWhenUsed/>
+    <w:qFormat/>
+    <w:pPr>
+      <w:keepNext/>
+      <w:keepLines/>
+      <w:spacing w:before="280" w:after="80"/>
+      <w:outlineLvl w:val="3"/>
+    </w:pPr>
+    <w:rPr>
+      <w:color w:val="666666"/>
+      <w:sz w:val="24"/>
+      <w:szCs w:val="24"/>
+    </w:rPr>
+  </w:style>
+  <w:style w:type="paragraph" w:styleId="Heading5">
+    <w:name w:val="heading 5"/>
+    <w:basedOn w:val="Normal"/>
+    <w:next w:val="Normal"/>
+    <w:uiPriority w:val="9"/>
+    <w:semiHidden/>
+    <w:unhideWhenUsed/>
+    <w:qFormat/>
+    <w:pPr>
+      <w:keepNext/>
+      <w:keepLines/>
+      <w:spacing w:before="240" w:after="80"/>
+      <w:outlineLvl w:val="4"/>
+    </w:pPr>
+    <w:rPr>
+      <w:color w:val="666666"/>
+      <w:sz w:val="22"/>
+      <w:szCs w:val="22"/>
+    </w:rPr>
+  </w:style>
+  <w:style w:type="paragraph" w:styleId="Heading6">
+    <w:name w:val="heading 6"/>
+    <w:basedOn w:val="Normal"/>
+    <w:next w:val="Normal"/>
+    <w:uiPriority w:val="9"/>
+    <w:semiHidden/>
+    <w:unhideWhenUsed/>
+    <w:qFormat/>
+    <w:pPr>
+      <w:keepNext/>
+      <w:keepLines/>
+      <w:spacing w:before="240" w:after="80"/>
+      <w:outlineLvl w:val="5"/>
+    </w:pPr>
+    <w:rPr>
+      <w:i/>
+      <w:color w:val="666666"/>
+      <w:sz w:val="22"/>
+      <w:szCs w:val="22"/>
+    </w:rPr>
+  </w:style>
   <w:style w:type="character" w:default="1" w:styleId="DefaultParagraphFont">
     <w:name w:val="Default Paragraph Font"/>
     <w:uiPriority w:val="1"/>
@@ -439,6 +1690,208 @@
     <w:semiHidden/>
     <w:unhideWhenUsed/>
   </w:style>
+  <w:style w:type="paragraph" w:styleId="Title">
+    <w:name w:val="Title"/>
+    <w:basedOn w:val="Normal"/>
+    <w:next w:val="Normal"/>
+    <w:uiPriority w:val="10"/>
+    <w:qFormat/>
+    <w:pPr>
+      <w:keepNext/>
+      <w:keepLines/>
+      <w:spacing w:after="60"/>
+    </w:pPr>
+    <w:rPr>
+      <w:sz w:val="52"/>
+      <w:szCs w:val="52"/>
+    </w:rPr>
+  </w:style>
+  <w:style w:type="paragraph" w:styleId="Subtitle">
+    <w:name w:val="Subtitle"/>
+    <w:basedOn w:val="Normal"/>
+    <w:next w:val="Normal"/>
+    <w:uiPriority w:val="11"/>
+    <w:qFormat/>
+    <w:pPr>
+      <w:keepNext/>
+      <w:keepLines/>
+      <w:spacing w:before="80" w:after="80" w:line="264" w:lineRule="auto"/>
+    </w:pPr>
+    <w:rPr>
+      <w:rFonts w:ascii="Calibri" w:eastAsia="Calibri" w:hAnsi="Calibri" w:cs="Calibri"/>
+      <w:i/>
+      <w:color w:val="999999"/>
+    </w:rPr>
+  </w:style>
+  <w:style w:type="table" w:customStyle="1" w:styleId="a">
+    <w:basedOn w:val="TableNormal"/>
+    <w:tblPr>
+      <w:tblStyleRowBandSize w:val="1"/>
+      <w:tblStyleColBandSize w:val="1"/>
+      <w:tblCellMar>
+        <w:top w:w="100" w:type="dxa"/>
+        <w:left w:w="100" w:type="dxa"/>
+        <w:bottom w:w="100" w:type="dxa"/>
+        <w:right w:w="100" w:type="dxa"/>
+      </w:tblCellMar>
+    </w:tblPr>
+  </w:style>
+  <w:style w:type="table" w:customStyle="1" w:styleId="a0">
+    <w:basedOn w:val="TableNormal"/>
+    <w:tblPr>
+      <w:tblStyleRowBandSize w:val="1"/>
+      <w:tblStyleColBandSize w:val="1"/>
+      <w:tblCellMar>
+        <w:top w:w="100" w:type="dxa"/>
+        <w:left w:w="100" w:type="dxa"/>
+        <w:bottom w:w="100" w:type="dxa"/>
+        <w:right w:w="100" w:type="dxa"/>
+      </w:tblCellMar>
+    </w:tblPr>
+  </w:style>
+  <w:style w:type="table" w:customStyle="1" w:styleId="a1">
+    <w:basedOn w:val="TableNormal"/>
+    <w:tblPr>
+      <w:tblStyleRowBandSize w:val="1"/>
+      <w:tblStyleColBandSize w:val="1"/>
+      <w:tblCellMar>
+        <w:top w:w="100" w:type="dxa"/>
+        <w:left w:w="100" w:type="dxa"/>
+        <w:bottom w:w="100" w:type="dxa"/>
+        <w:right w:w="100" w:type="dxa"/>
+      </w:tblCellMar>
+    </w:tblPr>
+  </w:style>
+  <w:style w:type="table" w:customStyle="1" w:styleId="a2">
+    <w:basedOn w:val="TableNormal"/>
+    <w:tblPr>
+      <w:tblStyleRowBandSize w:val="1"/>
+      <w:tblStyleColBandSize w:val="1"/>
+      <w:tblCellMar>
+        <w:top w:w="100" w:type="dxa"/>
+        <w:left w:w="100" w:type="dxa"/>
+        <w:bottom w:w="100" w:type="dxa"/>
+        <w:right w:w="100" w:type="dxa"/>
+      </w:tblCellMar>
+    </w:tblPr>
+  </w:style>
+  <w:style w:type="table" w:customStyle="1" w:styleId="a3">
+    <w:basedOn w:val="TableNormal"/>
+    <w:tblPr>
+      <w:tblStyleRowBandSize w:val="1"/>
+      <w:tblStyleColBandSize w:val="1"/>
+      <w:tblCellMar>
+        <w:top w:w="100" w:type="dxa"/>
+        <w:left w:w="100" w:type="dxa"/>
+        <w:bottom w:w="100" w:type="dxa"/>
+        <w:right w:w="100" w:type="dxa"/>
+      </w:tblCellMar>
+    </w:tblPr>
+  </w:style>
+  <w:style w:type="table" w:customStyle="1" w:styleId="a4">
+    <w:basedOn w:val="TableNormal"/>
+    <w:tblPr>
+      <w:tblStyleRowBandSize w:val="1"/>
+      <w:tblStyleColBandSize w:val="1"/>
+      <w:tblCellMar>
+        <w:top w:w="100" w:type="dxa"/>
+        <w:left w:w="100" w:type="dxa"/>
+        <w:bottom w:w="100" w:type="dxa"/>
+        <w:right w:w="100" w:type="dxa"/>
+      </w:tblCellMar>
+    </w:tblPr>
+  </w:style>
+  <w:style w:type="table" w:customStyle="1" w:styleId="a5">
+    <w:basedOn w:val="TableNormal"/>
+    <w:tblPr>
+      <w:tblStyleRowBandSize w:val="1"/>
+      <w:tblStyleColBandSize w:val="1"/>
+      <w:tblCellMar>
+        <w:top w:w="100" w:type="dxa"/>
+        <w:left w:w="100" w:type="dxa"/>
+        <w:bottom w:w="100" w:type="dxa"/>
+        <w:right w:w="100" w:type="dxa"/>
+      </w:tblCellMar>
+    </w:tblPr>
+  </w:style>
+  <w:style w:type="table" w:customStyle="1" w:styleId="a6">
+    <w:basedOn w:val="TableNormal"/>
+    <w:tblPr>
+      <w:tblStyleRowBandSize w:val="1"/>
+      <w:tblStyleColBandSize w:val="1"/>
+      <w:tblCellMar>
+        <w:top w:w="100" w:type="dxa"/>
+        <w:left w:w="100" w:type="dxa"/>
+        <w:bottom w:w="100" w:type="dxa"/>
+        <w:right w:w="100" w:type="dxa"/>
+      </w:tblCellMar>
+    </w:tblPr>
+  </w:style>
+  <w:style w:type="table" w:customStyle="1" w:styleId="a7">
+    <w:basedOn w:val="TableNormal"/>
+    <w:tblPr>
+      <w:tblStyleRowBandSize w:val="1"/>
+      <w:tblStyleColBandSize w:val="1"/>
+      <w:tblCellMar>
+        <w:top w:w="100" w:type="dxa"/>
+        <w:left w:w="100" w:type="dxa"/>
+        <w:bottom w:w="100" w:type="dxa"/>
+        <w:right w:w="100" w:type="dxa"/>
+      </w:tblCellMar>
+    </w:tblPr>
+  </w:style>
+  <w:style w:type="table" w:customStyle="1" w:styleId="a8">
+    <w:basedOn w:val="TableNormal"/>
+    <w:tblPr>
+      <w:tblStyleRowBandSize w:val="1"/>
+      <w:tblStyleColBandSize w:val="1"/>
+      <w:tblCellMar>
+        <w:top w:w="100" w:type="dxa"/>
+        <w:left w:w="100" w:type="dxa"/>
+        <w:bottom w:w="100" w:type="dxa"/>
+        <w:right w:w="100" w:type="dxa"/>
+      </w:tblCellMar>
+    </w:tblPr>
+  </w:style>
+  <w:style w:type="table" w:customStyle="1" w:styleId="a9">
+    <w:basedOn w:val="TableNormal"/>
+    <w:tblPr>
+      <w:tblStyleRowBandSize w:val="1"/>
+      <w:tblStyleColBandSize w:val="1"/>
+      <w:tblCellMar>
+        <w:top w:w="100" w:type="dxa"/>
+        <w:left w:w="100" w:type="dxa"/>
+        <w:bottom w:w="100" w:type="dxa"/>
+        <w:right w:w="100" w:type="dxa"/>
+      </w:tblCellMar>
+    </w:tblPr>
+  </w:style>
+  <w:style w:type="table" w:customStyle="1" w:styleId="aa">
+    <w:basedOn w:val="TableNormal"/>
+    <w:tblPr>
+      <w:tblStyleRowBandSize w:val="1"/>
+      <w:tblStyleColBandSize w:val="1"/>
+      <w:tblCellMar>
+        <w:top w:w="100" w:type="dxa"/>
+        <w:left w:w="100" w:type="dxa"/>
+        <w:bottom w:w="100" w:type="dxa"/>
+        <w:right w:w="100" w:type="dxa"/>
+      </w:tblCellMar>
+    </w:tblPr>
+  </w:style>
+  <w:style w:type="table" w:customStyle="1" w:styleId="ab">
+    <w:basedOn w:val="TableNormal"/>
+    <w:tblPr>
+      <w:tblStyleRowBandSize w:val="1"/>
+      <w:tblStyleColBandSize w:val="1"/>
+      <w:tblCellMar>
+        <w:top w:w="100" w:type="dxa"/>
+        <w:left w:w="100" w:type="dxa"/>
+        <w:bottom w:w="100" w:type="dxa"/>
+        <w:right w:w="100" w:type="dxa"/>
+      </w:tblCellMar>
+    </w:tblPr>
+  </w:style>
 </w:styles>
 </file>
 
@@ -453,44 +1906,44 @@
         <a:sysClr val="window" lastClr="FFFFFF"/>
       </a:lt1>
       <a:dk2>
-        <a:srgbClr val="44546A"/>
+        <a:srgbClr val="1F497D"/>
       </a:dk2>
       <a:lt2>
-        <a:srgbClr val="E7E6E6"/>
+        <a:srgbClr val="EEECE1"/>
       </a:lt2>
       <a:accent1>
-        <a:srgbClr val="4472C4"/>
+        <a:srgbClr val="4F81BD"/>
       </a:accent1>
       <a:accent2>
-        <a:srgbClr val="ED7D31"/>
+        <a:srgbClr val="C0504D"/>
       </a:accent2>
       <a:accent3>
-        <a:srgbClr val="A5A5A5"/>
+        <a:srgbClr val="9BBB59"/>
       </a:accent3>
       <a:accent4>
-        <a:srgbClr val="FFC000"/>
+        <a:srgbClr val="8064A2"/>
       </a:accent4>
       <a:accent5>
-        <a:srgbClr val="5B9BD5"/>
+        <a:srgbClr val="4BACC6"/>
       </a:accent5>
       <a:accent6>
-        <a:srgbClr val="70AD47"/>
+        <a:srgbClr val="F79646"/>
       </a:accent6>
       <a:hlink>
-        <a:srgbClr val="0563C1"/>
+        <a:srgbClr val="0000FF"/>
       </a:hlink>
       <a:folHlink>
-        <a:srgbClr val="954F72"/>
+        <a:srgbClr val="800080"/>
       </a:folHlink>
     </a:clrScheme>
     <a:fontScheme name="Office">
       <a:majorFont>
-        <a:latin typeface="Calibri Light" panose="020F0302020204030204"/>
+        <a:latin typeface="Calibri"/>
         <a:ea typeface=""/>
         <a:cs typeface=""/>
-        <a:font script="Jpan" typeface="游ゴシック Light"/>
+        <a:font script="Jpan" typeface="ＭＳ ゴシック"/>
         <a:font script="Hang" typeface="맑은 고딕"/>
-        <a:font script="Hans" typeface="等线 Light"/>
+        <a:font script="Hans" typeface="宋体"/>
         <a:font script="Hant" typeface="新細明體"/>
         <a:font script="Arab" typeface="Times New Roman"/>
         <a:font script="Hebr" typeface="Times New Roman"/>
@@ -518,31 +1971,14 @@
         <a:font script="Viet" typeface="Times New Roman"/>
         <a:font script="Uigh" typeface="Microsoft Uighur"/>
         <a:font script="Geor" typeface="Sylfaen"/>
-        <a:font script="Armn" typeface="Arial"/>
-        <a:font script="Bugi" typeface="Leelawadee UI"/>
-        <a:font script="Bopo" typeface="Microsoft JhengHei"/>
-        <a:font script="Java" typeface="Javanese Text"/>
-        <a:font script="Lisu" typeface="Segoe UI"/>
-        <a:font script="Mymr" typeface="Myanmar Text"/>
-        <a:font script="Nkoo" typeface="Ebrima"/>
-        <a:font script="Olck" typeface="Nirmala UI"/>
-        <a:font script="Osma" typeface="Ebrima"/>
-        <a:font script="Phag" typeface="Phagspa"/>
-        <a:font script="Syrn" typeface="Estrangelo Edessa"/>
-        <a:font script="Syrj" typeface="Estrangelo Edessa"/>
-        <a:font script="Syre" typeface="Estrangelo Edessa"/>
-        <a:font script="Sora" typeface="Nirmala UI"/>
-        <a:font script="Tale" typeface="Microsoft Tai Le"/>
-        <a:font script="Talu" typeface="Microsoft New Tai Lue"/>
-        <a:font script="Tfng" typeface="Ebrima"/>
       </a:majorFont>
       <a:minorFont>
-        <a:latin typeface="Calibri" panose="020F0502020204030204"/>
+        <a:latin typeface="Cambria"/>
         <a:ea typeface=""/>
         <a:cs typeface=""/>
-        <a:font script="Jpan" typeface="游明朝"/>
+        <a:font script="Jpan" typeface="ＭＳ 明朝"/>
         <a:font script="Hang" typeface="맑은 고딕"/>
-        <a:font script="Hans" typeface="等线"/>
+        <a:font script="Hans" typeface="宋体"/>
         <a:font script="Hant" typeface="新細明體"/>
         <a:font script="Arab" typeface="Arial"/>
         <a:font script="Hebr" typeface="Arial"/>
@@ -570,23 +2006,6 @@
         <a:font script="Viet" typeface="Arial"/>
         <a:font script="Uigh" typeface="Microsoft Uighur"/>
         <a:font script="Geor" typeface="Sylfaen"/>
-        <a:font script="Armn" typeface="Arial"/>
-        <a:font script="Bugi" typeface="Leelawadee UI"/>
-        <a:font script="Bopo" typeface="Microsoft JhengHei"/>
-        <a:font script="Java" typeface="Javanese Text"/>
-        <a:font script="Lisu" typeface="Segoe UI"/>
-        <a:font script="Mymr" typeface="Myanmar Text"/>
-        <a:font script="Nkoo" typeface="Ebrima"/>
-        <a:font script="Olck" typeface="Nirmala UI"/>
-        <a:font script="Osma" typeface="Ebrima"/>
-        <a:font script="Phag" typeface="Phagspa"/>
-        <a:font script="Syrn" typeface="Estrangelo Edessa"/>
-        <a:font script="Syrj" typeface="Estrangelo Edessa"/>
-        <a:font script="Syre" typeface="Estrangelo Edessa"/>
-        <a:font script="Sora" typeface="Nirmala UI"/>
-        <a:font script="Tale" typeface="Microsoft Tai Le"/>
-        <a:font script="Talu" typeface="Microsoft New Tai Lue"/>
-        <a:font script="Tfng" typeface="Ebrima"/>
       </a:minorFont>
     </a:fontScheme>
     <a:fmtScheme name="Office">
@@ -598,141 +2017,200 @@
           <a:gsLst>
             <a:gs pos="0">
               <a:schemeClr val="phClr">
-                <a:lumMod val="110000"/>
-                <a:satMod val="105000"/>
-                <a:tint val="67000"/>
+                <a:tint val="50000"/>
+                <a:satMod val="300000"/>
               </a:schemeClr>
             </a:gs>
-            <a:gs pos="50000">
+            <a:gs pos="35000">
               <a:schemeClr val="phClr">
-                <a:lumMod val="105000"/>
-                <a:satMod val="103000"/>
-                <a:tint val="73000"/>
+                <a:tint val="37000"/>
+                <a:satMod val="300000"/>
               </a:schemeClr>
             </a:gs>
             <a:gs pos="100000">
               <a:schemeClr val="phClr">
-                <a:lumMod val="105000"/>
-                <a:satMod val="109000"/>
-                <a:tint val="81000"/>
+                <a:tint val="15000"/>
+                <a:satMod val="350000"/>
               </a:schemeClr>
             </a:gs>
           </a:gsLst>
-          <a:lin ang="5400000" scaled="0"/>
+          <a:lin ang="16200000" scaled="1"/>
         </a:gradFill>
         <a:gradFill rotWithShape="1">
           <a:gsLst>
             <a:gs pos="0">
               <a:schemeClr val="phClr">
-                <a:satMod val="103000"/>
-                <a:lumMod val="102000"/>
-                <a:tint val="94000"/>
-              </a:schemeClr>
-            </a:gs>
-            <a:gs pos="50000">
-              <a:schemeClr val="phClr">
-                <a:satMod val="110000"/>
-                <a:lumMod val="100000"/>
+                <a:tint val="100000"/>
                 <a:shade val="100000"/>
+                <a:satMod val="130000"/>
               </a:schemeClr>
             </a:gs>
             <a:gs pos="100000">
               <a:schemeClr val="phClr">
-                <a:lumMod val="99000"/>
-                <a:satMod val="120000"/>
-                <a:shade val="78000"/>
+                <a:tint val="50000"/>
+                <a:shade val="100000"/>
+                <a:satMod val="350000"/>
               </a:schemeClr>
             </a:gs>
           </a:gsLst>
-          <a:lin ang="5400000" scaled="0"/>
+          <a:lin ang="16200000" scaled="0"/>
         </a:gradFill>
       </a:fillStyleLst>
       <a:lnStyleLst>
-        <a:ln w="6350" cap="flat" cmpd="sng" algn="ctr">
+        <a:ln w="9525" cap="flat" cmpd="sng" algn="ctr">
+          <a:solidFill>
+            <a:schemeClr val="phClr">
+              <a:shade val="95000"/>
+              <a:satMod val="105000"/>
+            </a:schemeClr>
+          </a:solidFill>
+          <a:prstDash val="solid"/>
+        </a:ln>
+        <a:ln w="25400" cap="flat" cmpd="sng" algn="ctr">
           <a:solidFill>
             <a:schemeClr val="phClr"/>
           </a:solidFill>
           <a:prstDash val="solid"/>
-          <a:miter lim="800000"/>
         </a:ln>
-        <a:ln w="12700" cap="flat" cmpd="sng" algn="ctr">
+        <a:ln w="38100" cap="flat" cmpd="sng" algn="ctr">
           <a:solidFill>
             <a:schemeClr val="phClr"/>
           </a:solidFill>
           <a:prstDash val="solid"/>
-          <a:miter lim="800000"/>
-        </a:ln>
-        <a:ln w="19050" cap="flat" cmpd="sng" algn="ctr">
-          <a:solidFill>
-            <a:schemeClr val="phClr"/>
-          </a:solidFill>
-          <a:prstDash val="solid"/>
-          <a:miter lim="800000"/>
         </a:ln>
       </a:lnStyleLst>
       <a:effectStyleLst>
         <a:effectStyle>
-          <a:effectLst/>
-        </a:effectStyle>
-        <a:effectStyle>
-          <a:effectLst/>
+          <a:effectLst>
+            <a:outerShdw blurRad="40000" dist="20000" dir="5400000" rotWithShape="0">
+              <a:srgbClr val="000000">
+                <a:alpha val="38000"/>
+              </a:srgbClr>
+            </a:outerShdw>
+          </a:effectLst>
         </a:effectStyle>
         <a:effectStyle>
           <a:effectLst>
-            <a:outerShdw blurRad="57150" dist="19050" dir="5400000" algn="ctr" rotWithShape="0">
+            <a:outerShdw blurRad="40000" dist="23000" dir="5400000" rotWithShape="0">
               <a:srgbClr val="000000">
-                <a:alpha val="63000"/>
+                <a:alpha val="35000"/>
               </a:srgbClr>
             </a:outerShdw>
           </a:effectLst>
+        </a:effectStyle>
+        <a:effectStyle>
+          <a:effectLst>
+            <a:outerShdw blurRad="40000" dist="23000" dir="5400000" rotWithShape="0">
+              <a:srgbClr val="000000">
+                <a:alpha val="35000"/>
+              </a:srgbClr>
+            </a:outerShdw>
+          </a:effectLst>
+          <a:scene3d>
+            <a:camera prst="orthographicFront">
+              <a:rot lat="0" lon="0" rev="0"/>
+            </a:camera>
+            <a:lightRig rig="threePt" dir="t">
+              <a:rot lat="0" lon="0" rev="1200000"/>
+            </a:lightRig>
+          </a:scene3d>
+          <a:sp3d>
+            <a:bevelT w="63500" h="25400"/>
+          </a:sp3d>
         </a:effectStyle>
       </a:effectStyleLst>
       <a:bgFillStyleLst>
         <a:solidFill>
           <a:schemeClr val="phClr"/>
         </a:solidFill>
-        <a:solidFill>
-          <a:schemeClr val="phClr">
-            <a:tint val="95000"/>
-            <a:satMod val="170000"/>
-          </a:schemeClr>
-        </a:solidFill>
         <a:gradFill rotWithShape="1">
           <a:gsLst>
             <a:gs pos="0">
               <a:schemeClr val="phClr">
-                <a:tint val="93000"/>
-                <a:satMod val="150000"/>
-                <a:shade val="98000"/>
-                <a:lumMod val="102000"/>
+                <a:tint val="40000"/>
+                <a:satMod val="350000"/>
               </a:schemeClr>
             </a:gs>
-            <a:gs pos="50000">
+            <a:gs pos="40000">
               <a:schemeClr val="phClr">
-                <a:tint val="98000"/>
-                <a:satMod val="130000"/>
-                <a:shade val="90000"/>
-                <a:lumMod val="103000"/>
+                <a:tint val="45000"/>
+                <a:shade val="99000"/>
+                <a:satMod val="350000"/>
               </a:schemeClr>
             </a:gs>
             <a:gs pos="100000">
               <a:schemeClr val="phClr">
-                <a:shade val="63000"/>
-                <a:satMod val="120000"/>
+                <a:shade val="20000"/>
+                <a:satMod val="255000"/>
               </a:schemeClr>
             </a:gs>
           </a:gsLst>
-          <a:lin ang="5400000" scaled="0"/>
+          <a:path path="circle">
+            <a:fillToRect l="50000" t="-80000" r="50000" b="180000"/>
+          </a:path>
+        </a:gradFill>
+        <a:gradFill rotWithShape="1">
+          <a:gsLst>
+            <a:gs pos="0">
+              <a:schemeClr val="phClr">
+                <a:tint val="80000"/>
+                <a:satMod val="300000"/>
+              </a:schemeClr>
+            </a:gs>
+            <a:gs pos="100000">
+              <a:schemeClr val="phClr">
+                <a:shade val="30000"/>
+                <a:satMod val="200000"/>
+              </a:schemeClr>
+            </a:gs>
+          </a:gsLst>
+          <a:path path="circle">
+            <a:fillToRect l="50000" t="50000" r="50000" b="50000"/>
+          </a:path>
         </a:gradFill>
       </a:bgFillStyleLst>
     </a:fmtScheme>
   </a:themeElements>
-  <a:objectDefaults/>
+  <a:objectDefaults>
+    <a:spDef>
+      <a:spPr/>
+      <a:bodyPr/>
+      <a:lstStyle/>
+      <a:style>
+        <a:lnRef idx="1">
+          <a:schemeClr val="accent1"/>
+        </a:lnRef>
+        <a:fillRef idx="3">
+          <a:schemeClr val="accent1"/>
+        </a:fillRef>
+        <a:effectRef idx="2">
+          <a:schemeClr val="accent1"/>
+        </a:effectRef>
+        <a:fontRef idx="minor">
+          <a:schemeClr val="lt1"/>
+        </a:fontRef>
+      </a:style>
+    </a:spDef>
+    <a:lnDef>
+      <a:spPr/>
+      <a:bodyPr/>
+      <a:lstStyle/>
+      <a:style>
+        <a:lnRef idx="2">
+          <a:schemeClr val="accent1"/>
+        </a:lnRef>
+        <a:fillRef idx="0">
+          <a:schemeClr val="accent1"/>
+        </a:fillRef>
+        <a:effectRef idx="1">
+          <a:schemeClr val="accent1"/>
+        </a:effectRef>
+        <a:fontRef idx="minor">
+          <a:schemeClr val="tx1"/>
+        </a:fontRef>
+      </a:style>
+    </a:lnDef>
+  </a:objectDefaults>
   <a:extraClrSchemeLst/>
-  <a:extLst>
-    <a:ext uri="{05A4C25C-085E-4340-85A3-A5531E510DB2}">
-      <thm15:themeFamily xmlns:thm15="http://schemas.microsoft.com/office/thememl/2012/main" name="Office Theme" id="{62F939B6-93AF-4DB8-9C6B-D6C7DFDC589F}" vid="{4A3C46E8-61CC-4603-A589-7422A47A8E4A}"/>
-    </a:ext>
-  </a:extLst>
 </a:theme>
 </file>
</xml_diff>

<commit_message>
minor overview and journal updates
</commit_message>
<xml_diff>
--- a/public/Learning Journal.docx
+++ b/public/Learning Journal.docx
@@ -66,6 +66,14 @@
       </w:r>
       <w:r>
         <w:t xml:space="preserve"> learning journal. Make sure that you save it somewhere and keep it updated as you progress through the Project. Your teacher will let you know when to complete each step. Document both your successes and your failings as they provide the most important learning opportunities!</w:t>
+      </w:r>
+    </w:p>
+    <w:p>
+      <w:pPr>
+        <w:pStyle w:val="Heading1"/>
+      </w:pPr>
+      <w:r>
+        <w:t>Step 1: Imagine</w:t>
       </w:r>
     </w:p>
     <w:p>
@@ -131,10 +139,7 @@
         <w:t>2</w:t>
       </w:r>
       <w:r>
-        <w:t xml:space="preserve">: </w:t>
-      </w:r>
-      <w:r>
-        <w:t>Define</w:t>
+        <w:t>: Define</w:t>
       </w:r>
     </w:p>
     <w:p>
@@ -202,16 +207,7 @@
         <w:pStyle w:val="Heading1"/>
       </w:pPr>
       <w:r>
-        <w:t xml:space="preserve">Step </w:t>
-      </w:r>
-      <w:r>
-        <w:t>3</w:t>
-      </w:r>
-      <w:r>
-        <w:t xml:space="preserve">: </w:t>
-      </w:r>
-      <w:r>
-        <w:t>Research</w:t>
+        <w:t>Step 3: Research</w:t>
       </w:r>
     </w:p>
     <w:p>
@@ -442,7 +438,7 @@
         </w:numPr>
       </w:pPr>
       <w:r>
-        <w:t>How would your answer change if there was one person standing nearby that would surely be killed by the explosion? Explain your reasoning.</w:t>
+        <w:t>How would your answer change if there was one pedestrian standing nearby that would surely be killed by the explosion? Should your robot self-destruct to avoid the family car but harm the pedestrian? Explain your reasoning.</w:t>
       </w:r>
     </w:p>
     <w:tbl>
@@ -498,7 +494,13 @@
         </w:numPr>
       </w:pPr>
       <w:r>
-        <w:t>How would your answer change if instead there were four people standing nearby that would surely be killed by the explosion? Explain your reasoning.</w:t>
+        <w:t>How would your answer change if instead there were four pe</w:t>
+      </w:r>
+      <w:r>
+        <w:t>destrians</w:t>
+      </w:r>
+      <w:r>
+        <w:t xml:space="preserve"> standing nearby that would surely be killed by the explosion? Explain your reasoning.</w:t>
       </w:r>
     </w:p>
     <w:tbl>
@@ -745,7 +747,13 @@
         </w:numPr>
       </w:pPr>
       <w:r>
-        <w:t xml:space="preserve">What was your favorite step of the Creation Process and why? </w:t>
+        <w:t>What was your favo</w:t>
+      </w:r>
+      <w:r>
+        <w:t>u</w:t>
+      </w:r>
+      <w:r>
+        <w:t xml:space="preserve">rite step of the Creation Process and why? </w:t>
       </w:r>
     </w:p>
     <w:p>

</xml_diff>